<commit_message>
Final SDD doc uploading
</commit_message>
<xml_diff>
--- a/Yellow_Team_SDD.docx
+++ b/Yellow_Team_SDD.docx
@@ -1270,6 +1270,24 @@
     </w:p>
     <w:p>
       <w:pPr>
+        <w:spacing w:after="0" w:line="480" w:lineRule="auto"/>
+        <w:contextualSpacing/>
+        <w:rPr>
+          <w:rFonts w:ascii="Times New Roman" w:eastAsia="Aptos" w:hAnsi="Times New Roman" w:cs="Times New Roman"/>
+        </w:rPr>
+      </w:pPr>
+    </w:p>
+    <w:p>
+      <w:pPr>
+        <w:spacing w:after="0" w:line="480" w:lineRule="auto"/>
+        <w:contextualSpacing/>
+        <w:rPr>
+          <w:rFonts w:ascii="Times New Roman" w:eastAsia="Aptos" w:hAnsi="Times New Roman" w:cs="Times New Roman"/>
+        </w:rPr>
+      </w:pPr>
+    </w:p>
+    <w:p>
+      <w:pPr>
         <w:numPr>
           <w:ilvl w:val="1"/>
           <w:numId w:val="0"/>
@@ -1283,7 +1301,14 @@
           <w:szCs w:val="28"/>
         </w:rPr>
       </w:pPr>
-      <w:r>
+    </w:p>
+    <w:p>
+      <w:pPr>
+        <w:numPr>
+          <w:ilvl w:val="1"/>
+          <w:numId w:val="0"/>
+        </w:numPr>
+        <w:spacing w:line="480" w:lineRule="auto"/>
         <w:rPr>
           <w:rFonts w:ascii="Times New Roman" w:eastAsia="Yu Gothic Light" w:hAnsi="Times New Roman" w:cs="Times New Roman"/>
           <w:color w:val="595959"/>
@@ -1291,7 +1316,17 @@
           <w:sz w:val="28"/>
           <w:szCs w:val="28"/>
         </w:rPr>
-        <w:t>Simple Linear Regression</w:t>
+      </w:pPr>
+      <w:r>
+        <w:rPr>
+          <w:rFonts w:ascii="Times New Roman" w:eastAsia="Yu Gothic Light" w:hAnsi="Times New Roman" w:cs="Times New Roman"/>
+          <w:color w:val="595959"/>
+          <w:spacing w:val="15"/>
+          <w:sz w:val="28"/>
+          <w:szCs w:val="28"/>
+        </w:rPr>
+        <w:lastRenderedPageBreak/>
+        <w:t>Correlation Coefficient</w:t>
       </w:r>
     </w:p>
     <w:p>
@@ -1301,71 +1336,40 @@
           <w:ilvl w:val="0"/>
           <w:numId w:val="2"/>
         </w:numPr>
-        <w:spacing w:after="0" w:line="480" w:lineRule="auto"/>
-        <w:rPr>
-          <w:rFonts w:ascii="Times New Roman" w:eastAsia="Aptos" w:hAnsi="Times New Roman" w:cs="Times New Roman"/>
-        </w:rPr>
-      </w:pPr>
-    </w:p>
-    <w:p>
-      <w:pPr>
-        <w:numPr>
-          <w:ilvl w:val="1"/>
-          <w:numId w:val="0"/>
-        </w:numPr>
-        <w:spacing w:line="480" w:lineRule="auto"/>
-        <w:rPr>
-          <w:rFonts w:ascii="Times New Roman" w:eastAsia="Yu Gothic Light" w:hAnsi="Times New Roman" w:cs="Times New Roman"/>
-          <w:color w:val="595959"/>
-          <w:spacing w:val="15"/>
-          <w:sz w:val="28"/>
-          <w:szCs w:val="28"/>
-        </w:rPr>
-      </w:pPr>
-    </w:p>
-    <w:p>
-      <w:pPr>
-        <w:numPr>
-          <w:ilvl w:val="1"/>
-          <w:numId w:val="0"/>
-        </w:numPr>
-        <w:spacing w:line="480" w:lineRule="auto"/>
-        <w:rPr>
-          <w:rFonts w:ascii="Times New Roman" w:eastAsia="Yu Gothic Light" w:hAnsi="Times New Roman" w:cs="Times New Roman"/>
-          <w:color w:val="595959"/>
-          <w:spacing w:val="15"/>
-          <w:sz w:val="28"/>
-          <w:szCs w:val="28"/>
-        </w:rPr>
-      </w:pPr>
-      <w:r>
-        <w:rPr>
-          <w:rFonts w:ascii="Times New Roman" w:eastAsia="Yu Gothic Light" w:hAnsi="Times New Roman" w:cs="Times New Roman"/>
-          <w:color w:val="595959"/>
-          <w:spacing w:val="15"/>
-          <w:sz w:val="28"/>
-          <w:szCs w:val="28"/>
-        </w:rPr>
-        <w:lastRenderedPageBreak/>
-        <w:t>Correlation Coefficient</w:t>
-      </w:r>
-    </w:p>
-    <w:p>
-      <w:pPr>
-        <w:pStyle w:val="ListParagraph"/>
-        <w:numPr>
-          <w:ilvl w:val="0"/>
-          <w:numId w:val="2"/>
-        </w:numPr>
-        <w:spacing w:line="480" w:lineRule="auto"/>
-        <w:rPr>
-          <w:rFonts w:ascii="Times New Roman" w:eastAsia="Yu Gothic Light" w:hAnsi="Times New Roman" w:cs="Times New Roman"/>
-          <w:color w:val="595959"/>
-          <w:spacing w:val="15"/>
-          <w:sz w:val="28"/>
-          <w:szCs w:val="28"/>
-        </w:rPr>
-      </w:pPr>
+        <w:rPr>
+          <w:rFonts w:ascii="Times New Roman" w:hAnsi="Times New Roman" w:cs="Times New Roman"/>
+        </w:rPr>
+      </w:pPr>
+      <w:r>
+        <w:rPr>
+          <w:rFonts w:ascii="Times New Roman" w:hAnsi="Times New Roman" w:cs="Times New Roman"/>
+        </w:rPr>
+        <w:t xml:space="preserve">This class will </w:t>
+      </w:r>
+      <w:r>
+        <w:rPr>
+          <w:rFonts w:ascii="Times New Roman" w:hAnsi="Times New Roman" w:cs="Times New Roman"/>
+        </w:rPr>
+        <w:t xml:space="preserve">determine the </w:t>
+      </w:r>
+      <w:r>
+        <w:rPr>
+          <w:rFonts w:ascii="Times New Roman" w:hAnsi="Times New Roman" w:cs="Times New Roman"/>
+        </w:rPr>
+        <w:t xml:space="preserve">correlation between two given integer attributes </w:t>
+      </w:r>
+      <w:r>
+        <w:rPr>
+          <w:rFonts w:ascii="Times New Roman" w:hAnsi="Times New Roman" w:cs="Times New Roman"/>
+        </w:rPr>
+        <w:t>from two given patient object classes</w:t>
+      </w:r>
+      <w:r>
+        <w:rPr>
+          <w:rFonts w:ascii="Times New Roman" w:hAnsi="Times New Roman" w:cs="Times New Roman"/>
+        </w:rPr>
+        <w:t xml:space="preserve">. </w:t>
+      </w:r>
     </w:p>
     <w:p/>
     <w:sectPr>

</xml_diff>